<commit_message>
Changed PDF to GHP Criteria
</commit_message>
<xml_diff>
--- a/files/output5.docx
+++ b/files/output5.docx
@@ -7,7 +7,7 @@
         <w:autoSpaceDN w:val="0"/>
         <w:autoSpaceDE w:val="0"/>
         <w:widowControl/>
-        <w:spacing w:line="220" w:lineRule="exact" w:before="0" w:after="1008"/>
+        <w:spacing w:line="220" w:lineRule="exact" w:before="0" w:after="524"/>
         <w:ind w:left="0" w:right="0"/>
       </w:pPr>
     </w:p>
@@ -16,19 +16,65 @@
         <w:autoSpaceDN w:val="0"/>
         <w:autoSpaceDE w:val="0"/>
         <w:widowControl/>
-        <w:spacing w:line="408" w:lineRule="exact" w:before="0" w:after="0"/>
-        <w:ind w:left="0" w:right="70" w:firstLine="0"/>
-        <w:jc w:val="right"/>
+        <w:spacing w:line="245" w:lineRule="auto" w:before="0" w:after="0"/>
+        <w:ind w:left="720" w:right="0" w:firstLine="0"/>
+        <w:jc w:val="left"/>
       </w:pPr>
       <w:r>
         <w:rPr>
-          <w:rFonts w:ascii="AGaramondPro" w:hAnsi="AGaramondPro" w:eastAsia="AGaramondPro"/>
+          <w:rFonts w:ascii="Calibri" w:hAnsi="Calibri" w:eastAsia="Calibri"/>
           <w:b w:val="0"/>
           <w:i w:val="0"/>
-          <w:color w:val="221F1F"/>
-          <w:sz w:val="32"/>
+          <w:color w:val="000000"/>
+          <w:sz w:val="22"/>
         </w:rPr>
-        <w:t>Introduction</w:t>
+        <w:t xml:space="preserve">must fit within the interview time limits. GHP cannot guarantee that internet access (e.g., Wi- Fi) </w:t>
+      </w:r>
+      <w:r>
+        <w:rPr>
+          <w:rFonts w:ascii="Calibri" w:hAnsi="Calibri" w:eastAsia="Calibri"/>
+          <w:b w:val="0"/>
+          <w:i w:val="0"/>
+          <w:color w:val="000000"/>
+          <w:sz w:val="22"/>
+        </w:rPr>
+        <w:t xml:space="preserve">will be available at the interview site. </w:t>
+      </w:r>
+    </w:p>
+    <w:p>
+      <w:pPr>
+        <w:autoSpaceDN w:val="0"/>
+        <w:tabs>
+          <w:tab w:pos="720" w:val="left"/>
+        </w:tabs>
+        <w:autoSpaceDE w:val="0"/>
+        <w:widowControl/>
+        <w:spacing w:line="247" w:lineRule="auto" w:before="30" w:after="0"/>
+        <w:ind w:left="360" w:right="0" w:firstLine="0"/>
+        <w:jc w:val="left"/>
+      </w:pPr>
+      <w:r>
+        <w:rPr>
+          <w:rFonts w:ascii="SymbolMT" w:hAnsi="SymbolMT" w:eastAsia="SymbolMT"/>
+          <w:b w:val="0"/>
+          <w:i w:val="0"/>
+          <w:color w:val="000000"/>
+          <w:sz w:val="22"/>
+        </w:rPr>
+        <w:t>•</w:t>
+      </w:r>
+      <w:r>
+        <w:tab/>
+      </w:r>
+      <w:r>
+        <w:rPr>
+          <w:rFonts w:ascii="Calibri" w:hAnsi="Calibri" w:eastAsia="Calibri"/>
+          <w:b w:val="0"/>
+          <w:i w:val="0"/>
+          <w:color w:val="000000"/>
+          <w:sz w:val="22"/>
+        </w:rPr>
+        <w:t xml:space="preserve">Semifinalists should anticipate being on-site for at least 60 - 90 minutes. </w:t>
       </w:r>
     </w:p>
     <w:p>
@@ -36,354 +82,110 @@
         <w:autoSpaceDN w:val="0"/>
         <w:autoSpaceDE w:val="0"/>
         <w:widowControl/>
-        <w:spacing w:line="642" w:lineRule="exact" w:before="40" w:after="0"/>
-        <w:ind w:left="1376" w:right="0" w:firstLine="0"/>
-        <w:jc w:val="left"/>
-      </w:pPr>
-      <w:r>
-        <w:rPr>
-          <w:rFonts w:ascii="GrantAvenue" w:hAnsi="GrantAvenue" w:eastAsia="GrantAvenue"/>
-          <w:b/>
-          <w:i w:val="0"/>
-          <w:color w:val="221F1F"/>
-          <w:sz w:val="60"/>
-        </w:rPr>
-        <w:t>RICH DAD POOR DAD</w:t>
-      </w:r>
-    </w:p>
-    <w:p>
-      <w:pPr>
-        <w:autoSpaceDN w:val="0"/>
-        <w:autoSpaceDE w:val="0"/>
-        <w:widowControl/>
-        <w:spacing w:line="340" w:lineRule="exact" w:before="358" w:after="0"/>
-        <w:ind w:left="1008" w:right="864" w:firstLine="0"/>
+        <w:spacing w:line="245" w:lineRule="auto" w:before="11250" w:after="0"/>
+        <w:ind w:left="2736" w:right="2736" w:firstLine="0"/>
         <w:jc w:val="center"/>
       </w:pPr>
       <w:r>
         <w:rPr>
-          <w:rFonts w:ascii="AGaramondPro" w:hAnsi="AGaramondPro" w:eastAsia="AGaramondPro"/>
-          <w:b/>
-          <w:i/>
-          <w:color w:val="221F1F"/>
-          <w:sz w:val="28"/>
+          <w:rFonts w:ascii="Calibri" w:hAnsi="Calibri" w:eastAsia="Calibri"/>
+          <w:b w:val="0"/>
+          <w:i w:val="0"/>
+          <w:color w:val="000000"/>
+          <w:sz w:val="22"/>
         </w:rPr>
-        <w:t xml:space="preserve">Having two dads offered me the choice of </w:t>
-      </w:r>
-      <w:r>
-        <w:rPr>
-          <w:rFonts w:ascii="AGaramondPro" w:hAnsi="AGaramondPro" w:eastAsia="AGaramondPro"/>
-          <w:b/>
-          <w:i/>
-          <w:color w:val="221F1F"/>
-          <w:sz w:val="28"/>
-        </w:rPr>
-        <w:t xml:space="preserve">contrasting points of view: </w:t>
+        <w:t xml:space="preserve">Course Descriptions and Selection Criteria </w:t>
       </w:r>
       <w:r>
         <w:br/>
       </w:r>
       <w:r>
         <w:rPr>
-          <w:rFonts w:ascii="AGaramondPro" w:hAnsi="AGaramondPro" w:eastAsia="AGaramondPro"/>
-          <w:b/>
-          <w:i/>
-          <w:color w:val="221F1F"/>
-          <w:sz w:val="28"/>
-        </w:rPr>
-        <w:t xml:space="preserve">one of a rich man and one of a poor man. </w:t>
-      </w:r>
-    </w:p>
-    <w:p>
-      <w:pPr>
-        <w:autoSpaceDN w:val="0"/>
-        <w:autoSpaceDE w:val="0"/>
-        <w:widowControl/>
-        <w:spacing w:line="320" w:lineRule="exact" w:before="412" w:after="0"/>
-        <w:ind w:left="0" w:right="0" w:firstLine="360"/>
-        <w:jc w:val="left"/>
-      </w:pPr>
-      <w:r>
-        <w:rPr>
-          <w:rFonts w:ascii="AGaramondPro" w:hAnsi="AGaramondPro" w:eastAsia="AGaramondPro"/>
+          <w:rFonts w:ascii="Calibri" w:hAnsi="Calibri" w:eastAsia="Calibri"/>
           <w:b w:val="0"/>
           <w:i w:val="0"/>
-          <w:color w:val="221F1F"/>
-          <w:sz w:val="24"/>
+          <w:color w:val="000000"/>
+          <w:sz w:val="22"/>
         </w:rPr>
-        <w:t xml:space="preserve">I had two fathers, a rich one and a poor one. One was highly </w:t>
-      </w:r>
-      <w:r>
-        <w:rPr>
-          <w:rFonts w:ascii="AGaramondPro" w:hAnsi="AGaramondPro" w:eastAsia="AGaramondPro"/>
-          <w:b w:val="0"/>
-          <w:i w:val="0"/>
-          <w:color w:val="221F1F"/>
-          <w:sz w:val="24"/>
-        </w:rPr>
-        <w:t xml:space="preserve">educated and intelligent. He had a Ph.D. and completed four years </w:t>
-      </w:r>
-      <w:r>
-        <w:rPr>
-          <w:rFonts w:ascii="AGaramondPro" w:hAnsi="AGaramondPro" w:eastAsia="AGaramondPro"/>
-          <w:b w:val="0"/>
-          <w:i w:val="0"/>
-          <w:color w:val="221F1F"/>
-          <w:sz w:val="24"/>
-        </w:rPr>
-        <w:t xml:space="preserve">of undergraduate work in less than two years. He then went on to </w:t>
-      </w:r>
-      <w:r>
-        <w:rPr>
-          <w:rFonts w:ascii="AGaramondPro" w:hAnsi="AGaramondPro" w:eastAsia="AGaramondPro"/>
-          <w:b w:val="0"/>
-          <w:i w:val="0"/>
-          <w:color w:val="221F1F"/>
-          <w:sz w:val="24"/>
-        </w:rPr>
-        <w:t xml:space="preserve">Stanford University, the University of Chicago, and Northwestern </w:t>
-      </w:r>
-      <w:r>
-        <w:rPr>
-          <w:rFonts w:ascii="AGaramondPro" w:hAnsi="AGaramondPro" w:eastAsia="AGaramondPro"/>
-          <w:b w:val="0"/>
-          <w:i w:val="0"/>
-          <w:color w:val="221F1F"/>
-          <w:sz w:val="24"/>
-        </w:rPr>
-        <w:t xml:space="preserve">University to do his advanced studies, all on full financial scholarships. </w:t>
-      </w:r>
-      <w:r>
-        <w:rPr>
-          <w:rFonts w:ascii="AGaramondPro" w:hAnsi="AGaramondPro" w:eastAsia="AGaramondPro"/>
-          <w:b w:val="0"/>
-          <w:i w:val="0"/>
-          <w:color w:val="221F1F"/>
-          <w:sz w:val="24"/>
-        </w:rPr>
-        <w:t>The other father never finished the eighth grade.</w:t>
-      </w:r>
-    </w:p>
-    <w:p>
-      <w:pPr>
-        <w:autoSpaceDN w:val="0"/>
-        <w:autoSpaceDE w:val="0"/>
-        <w:widowControl/>
-        <w:spacing w:line="320" w:lineRule="exact" w:before="36" w:after="0"/>
-        <w:ind w:left="0" w:right="0" w:firstLine="360"/>
-        <w:jc w:val="left"/>
-      </w:pPr>
-      <w:r>
-        <w:rPr>
-          <w:rFonts w:ascii="AGaramondPro" w:hAnsi="AGaramondPro" w:eastAsia="AGaramondPro"/>
-          <w:b w:val="0"/>
-          <w:i w:val="0"/>
-          <w:color w:val="221F1F"/>
-          <w:sz w:val="24"/>
-        </w:rPr>
-        <w:t xml:space="preserve">Both men were successful in their careers, working hard all their </w:t>
-      </w:r>
-      <w:r>
-        <w:rPr>
-          <w:rFonts w:ascii="AGaramondPro" w:hAnsi="AGaramondPro" w:eastAsia="AGaramondPro"/>
-          <w:b w:val="0"/>
-          <w:i w:val="0"/>
-          <w:color w:val="221F1F"/>
-          <w:sz w:val="24"/>
-        </w:rPr>
-        <w:t xml:space="preserve">lives. Both earned substantial incomes. Yet one always struggled </w:t>
+        <w:t xml:space="preserve">Governor’s Honors Program </w:t>
       </w:r>
       <w:r>
         <w:br/>
       </w:r>
       <w:r>
         <w:rPr>
-          <w:rFonts w:ascii="AGaramondPro" w:hAnsi="AGaramondPro" w:eastAsia="AGaramondPro"/>
+          <w:rFonts w:ascii="Calibri" w:hAnsi="Calibri" w:eastAsia="Calibri"/>
           <w:b w:val="0"/>
           <w:i w:val="0"/>
-          <w:color w:val="221F1F"/>
-          <w:sz w:val="24"/>
+          <w:color w:val="000000"/>
+          <w:sz w:val="22"/>
         </w:rPr>
-        <w:t xml:space="preserve">financially. The other would become one of the richest men in Hawaii. </w:t>
+        <w:t xml:space="preserve">Governor’s Office of Student Achievement </w:t>
+      </w:r>
+      <w:r>
+        <w:br/>
       </w:r>
       <w:r>
         <w:rPr>
-          <w:rFonts w:ascii="AGaramondPro" w:hAnsi="AGaramondPro" w:eastAsia="AGaramondPro"/>
+          <w:rFonts w:ascii="Calibri" w:hAnsi="Calibri" w:eastAsia="Calibri"/>
           <w:b w:val="0"/>
           <w:i w:val="0"/>
-          <w:color w:val="221F1F"/>
-          <w:sz w:val="24"/>
+          <w:color w:val="000000"/>
+          <w:sz w:val="22"/>
         </w:rPr>
-        <w:t xml:space="preserve">One died leaving tens of millions of dollars to his family, charities, and </w:t>
+        <w:t xml:space="preserve">(Revised September 2023) </w:t>
+      </w:r>
+      <w:r>
+        <w:br/>
       </w:r>
       <w:r>
         <w:rPr>
-          <w:rFonts w:ascii="AGaramondPro" w:hAnsi="AGaramondPro" w:eastAsia="AGaramondPro"/>
+          <w:rFonts w:ascii="Calibri" w:hAnsi="Calibri" w:eastAsia="Calibri"/>
           <w:b w:val="0"/>
           <w:i w:val="0"/>
-          <w:color w:val="221F1F"/>
-          <w:sz w:val="24"/>
+          <w:color w:val="000000"/>
+          <w:sz w:val="22"/>
         </w:rPr>
-        <w:t>his church. The other left bills to be paid.</w:t>
-      </w:r>
-    </w:p>
-    <w:p>
-      <w:pPr>
-        <w:autoSpaceDN w:val="0"/>
-        <w:autoSpaceDE w:val="0"/>
-        <w:widowControl/>
-        <w:spacing w:line="320" w:lineRule="exact" w:before="36" w:after="0"/>
-        <w:ind w:left="0" w:right="0" w:firstLine="360"/>
-        <w:jc w:val="left"/>
-      </w:pPr>
-      <w:r>
-        <w:rPr>
-          <w:rFonts w:ascii="AGaramondPro" w:hAnsi="AGaramondPro" w:eastAsia="AGaramondPro"/>
-          <w:b w:val="0"/>
-          <w:i w:val="0"/>
-          <w:color w:val="221F1F"/>
-          <w:sz w:val="24"/>
-        </w:rPr>
-        <w:t xml:space="preserve">Both men were strong, charismatic, and influential. Both men </w:t>
+        <w:t xml:space="preserve">Page </w:t>
       </w:r>
       <w:r>
         <w:rPr>
-          <w:rFonts w:ascii="AGaramondPro" w:hAnsi="AGaramondPro" w:eastAsia="AGaramondPro"/>
-          <w:b w:val="0"/>
+          <w:rFonts w:ascii="Calibri" w:hAnsi="Calibri" w:eastAsia="Calibri"/>
+          <w:b/>
           <w:i w:val="0"/>
-          <w:color w:val="221F1F"/>
-          <w:sz w:val="24"/>
+          <w:color w:val="000000"/>
+          <w:sz w:val="22"/>
         </w:rPr>
-        <w:t xml:space="preserve">offered me advice, but they did not advise the same things. Both men </w:t>
+        <w:t>16</w:t>
       </w:r>
       <w:r>
         <w:rPr>
-          <w:rFonts w:ascii="AGaramondPro" w:hAnsi="AGaramondPro" w:eastAsia="AGaramondPro"/>
+          <w:rFonts w:ascii="Calibri" w:hAnsi="Calibri" w:eastAsia="Calibri"/>
           <w:b w:val="0"/>
           <w:i w:val="0"/>
-          <w:color w:val="221F1F"/>
-          <w:sz w:val="24"/>
+          <w:color w:val="000000"/>
+          <w:sz w:val="22"/>
         </w:rPr>
-        <w:t xml:space="preserve">believed strongly in education but did not recommend the same course </w:t>
+        <w:t xml:space="preserve"> of </w:t>
       </w:r>
       <w:r>
         <w:rPr>
-          <w:rFonts w:ascii="AGaramondPro" w:hAnsi="AGaramondPro" w:eastAsia="AGaramondPro"/>
-          <w:b w:val="0"/>
+          <w:rFonts w:ascii="Calibri" w:hAnsi="Calibri" w:eastAsia="Calibri"/>
+          <w:b/>
           <w:i w:val="0"/>
-          <w:color w:val="221F1F"/>
-          <w:sz w:val="24"/>
+          <w:color w:val="000000"/>
+          <w:sz w:val="22"/>
         </w:rPr>
-        <w:t>of study.</w:t>
-      </w:r>
-    </w:p>
-    <w:p>
-      <w:pPr>
-        <w:autoSpaceDN w:val="0"/>
-        <w:autoSpaceDE w:val="0"/>
-        <w:widowControl/>
-        <w:spacing w:line="320" w:lineRule="exact" w:before="36" w:after="0"/>
-        <w:ind w:left="0" w:right="0" w:firstLine="360"/>
-        <w:jc w:val="left"/>
-      </w:pPr>
-      <w:r>
-        <w:rPr>
-          <w:rFonts w:ascii="AGaramondPro" w:hAnsi="AGaramondPro" w:eastAsia="AGaramondPro"/>
-          <w:b w:val="0"/>
-          <w:i w:val="0"/>
-          <w:color w:val="221F1F"/>
-          <w:sz w:val="24"/>
-        </w:rPr>
-        <w:t xml:space="preserve">If I had had only one dad, I would have had to accept or reject his </w:t>
-      </w:r>
-      <w:r>
-        <w:rPr>
-          <w:rFonts w:ascii="AGaramondPro" w:hAnsi="AGaramondPro" w:eastAsia="AGaramondPro"/>
-          <w:b w:val="0"/>
-          <w:i w:val="0"/>
-          <w:color w:val="221F1F"/>
-          <w:sz w:val="24"/>
-        </w:rPr>
-        <w:t xml:space="preserve">advice. Having two dads offered me the choice of contrasting points </w:t>
-      </w:r>
-      <w:r>
-        <w:rPr>
-          <w:rFonts w:ascii="AGaramondPro" w:hAnsi="AGaramondPro" w:eastAsia="AGaramondPro"/>
-          <w:b w:val="0"/>
-          <w:i w:val="0"/>
-          <w:color w:val="221F1F"/>
-          <w:sz w:val="24"/>
-        </w:rPr>
-        <w:t>of view: one of a rich man and one of a poor man.</w:t>
-      </w:r>
-    </w:p>
-    <w:p>
-      <w:pPr>
-        <w:autoSpaceDN w:val="0"/>
-        <w:autoSpaceDE w:val="0"/>
-        <w:widowControl/>
-        <w:spacing w:line="320" w:lineRule="exact" w:before="36" w:after="0"/>
-        <w:ind w:left="0" w:right="0" w:firstLine="360"/>
-        <w:jc w:val="left"/>
-      </w:pPr>
-      <w:r>
-        <w:rPr>
-          <w:rFonts w:ascii="AGaramondPro" w:hAnsi="AGaramondPro" w:eastAsia="AGaramondPro"/>
-          <w:b w:val="0"/>
-          <w:i w:val="0"/>
-          <w:color w:val="221F1F"/>
-          <w:sz w:val="24"/>
-        </w:rPr>
-        <w:t xml:space="preserve">Instead of simply accepting or rejecting one or the other, I found </w:t>
-      </w:r>
-      <w:r>
-        <w:rPr>
-          <w:rFonts w:ascii="AGaramondPro" w:hAnsi="AGaramondPro" w:eastAsia="AGaramondPro"/>
-          <w:b w:val="0"/>
-          <w:i w:val="0"/>
-          <w:color w:val="221F1F"/>
-          <w:sz w:val="24"/>
-        </w:rPr>
-        <w:t xml:space="preserve">myself thinking more, comparing, and then choosing for myself. The </w:t>
-      </w:r>
-      <w:r>
-        <w:rPr>
-          <w:rFonts w:ascii="AGaramondPro" w:hAnsi="AGaramondPro" w:eastAsia="AGaramondPro"/>
-          <w:b w:val="0"/>
-          <w:i w:val="0"/>
-          <w:color w:val="221F1F"/>
-          <w:sz w:val="24"/>
-        </w:rPr>
-        <w:t xml:space="preserve">problem was that the rich man was not rich yet, and the poor man </w:t>
-      </w:r>
-    </w:p>
-    <w:p>
-      <w:pPr>
-        <w:autoSpaceDN w:val="0"/>
-        <w:autoSpaceDE w:val="0"/>
-        <w:widowControl/>
-        <w:spacing w:line="250" w:lineRule="exact" w:before="192" w:after="0"/>
-        <w:ind w:left="0" w:right="0" w:firstLine="0"/>
-        <w:jc w:val="center"/>
-      </w:pPr>
-      <w:r>
-        <w:rPr>
-          <w:rFonts w:ascii="AGaramondPro" w:hAnsi="AGaramondPro" w:eastAsia="AGaramondPro"/>
-          <w:b w:val="0"/>
-          <w:i/>
-          <w:color w:val="221F1F"/>
-          <w:sz w:val="20"/>
-        </w:rPr>
-        <w:t>1</w:t>
+        <w:t>30</w:t>
       </w:r>
     </w:p>
     <w:p>
       <w:pPr>
         <w:sectPr>
-          <w:pgSz w:w="8640" w:h="12960"/>
-          <w:pgMar w:top="1230" w:right="1010" w:bottom="134" w:left="1080" w:header="720" w:footer="720" w:gutter="0"/>
+          <w:pgSz w:w="12240" w:h="15840"/>
+          <w:pgMar w:top="742" w:right="1394" w:bottom="496" w:left="1440" w:header="720" w:footer="720" w:gutter="0"/>
           <w:cols w:space="720" w:num="1" w:equalWidth="0">
-            <w:col w:w="6550" w:space="0"/>
+            <w:col w:w="9406" w:space="0"/>
           </w:cols>
           <w:docGrid w:linePitch="360"/>
         </w:sectPr>
@@ -394,7 +196,7 @@
         <w:autoSpaceDN w:val="0"/>
         <w:autoSpaceDE w:val="0"/>
         <w:widowControl/>
-        <w:spacing w:line="174" w:lineRule="exact" w:before="0" w:after="0"/>
+        <w:spacing w:line="220" w:lineRule="exact" w:before="0" w:after="526"/>
         <w:ind w:left="0" w:right="0"/>
       </w:pPr>
     </w:p>
@@ -403,19 +205,19 @@
         <w:autoSpaceDN w:val="0"/>
         <w:autoSpaceDE w:val="0"/>
         <w:widowControl/>
-        <w:spacing w:line="304" w:lineRule="exact" w:before="0" w:after="0"/>
+        <w:spacing w:line="197" w:lineRule="auto" w:before="0" w:after="0"/>
         <w:ind w:left="0" w:right="0" w:firstLine="0"/>
-        <w:jc w:val="left"/>
+        <w:jc w:val="center"/>
       </w:pPr>
       <w:r>
         <w:rPr>
-          <w:rFonts w:ascii="AGaramondPro" w:hAnsi="AGaramondPro" w:eastAsia="AGaramondPro"/>
-          <w:b w:val="0"/>
+          <w:rFonts w:ascii="Calibri" w:hAnsi="Calibri" w:eastAsia="Calibri"/>
+          <w:b/>
           <w:i w:val="0"/>
-          <w:color w:val="939597"/>
+          <w:color w:val="000000"/>
           <w:sz w:val="24"/>
         </w:rPr>
-        <w:t>Introduction</w:t>
+        <w:t xml:space="preserve">MATHEMATICS </w:t>
       </w:r>
     </w:p>
     <w:p>
@@ -423,75 +225,19 @@
         <w:autoSpaceDN w:val="0"/>
         <w:autoSpaceDE w:val="0"/>
         <w:widowControl/>
-        <w:spacing w:line="320" w:lineRule="exact" w:before="364" w:after="0"/>
-        <w:ind w:left="720" w:right="432" w:firstLine="0"/>
+        <w:spacing w:line="197" w:lineRule="auto" w:before="658" w:after="0"/>
+        <w:ind w:left="0" w:right="0" w:firstLine="0"/>
         <w:jc w:val="left"/>
       </w:pPr>
       <w:r>
         <w:rPr>
-          <w:rFonts w:ascii="AGaramondPro" w:hAnsi="AGaramondPro" w:eastAsia="AGaramondPro"/>
-          <w:b w:val="0"/>
+          <w:rFonts w:ascii="Calibri" w:hAnsi="Calibri" w:eastAsia="Calibri"/>
+          <w:b/>
           <w:i w:val="0"/>
-          <w:color w:val="221F1F"/>
+          <w:color w:val="000000"/>
           <w:sz w:val="24"/>
         </w:rPr>
-        <w:t xml:space="preserve">was not yet poor. Both were just starting out on their careers, and </w:t>
-      </w:r>
-      <w:r>
-        <w:rPr>
-          <w:rFonts w:ascii="AGaramondPro" w:hAnsi="AGaramondPro" w:eastAsia="AGaramondPro"/>
-          <w:b w:val="0"/>
-          <w:i w:val="0"/>
-          <w:color w:val="221F1F"/>
-          <w:sz w:val="24"/>
-        </w:rPr>
-        <w:t xml:space="preserve">both were struggling with money and families. But they had very </w:t>
-      </w:r>
-      <w:r>
-        <w:rPr>
-          <w:rFonts w:ascii="AGaramondPro" w:hAnsi="AGaramondPro" w:eastAsia="AGaramondPro"/>
-          <w:b w:val="0"/>
-          <w:i w:val="0"/>
-          <w:color w:val="221F1F"/>
-          <w:sz w:val="24"/>
-        </w:rPr>
-        <w:t>different points of view about money.</w:t>
-      </w:r>
-    </w:p>
-    <w:p>
-      <w:pPr>
-        <w:autoSpaceDN w:val="0"/>
-        <w:tabs>
-          <w:tab w:pos="1080" w:val="left"/>
-        </w:tabs>
-        <w:autoSpaceDE w:val="0"/>
-        <w:widowControl/>
-        <w:spacing w:line="320" w:lineRule="exact" w:before="36" w:after="0"/>
-        <w:ind w:left="720" w:right="144" w:firstLine="0"/>
-        <w:jc w:val="left"/>
-      </w:pPr>
-      <w:r>
-        <w:tab/>
-      </w:r>
-      <w:r>
-        <w:rPr>
-          <w:rFonts w:ascii="AGaramondPro" w:hAnsi="AGaramondPro" w:eastAsia="AGaramondPro"/>
-          <w:b w:val="0"/>
-          <w:i w:val="0"/>
-          <w:color w:val="221F1F"/>
-          <w:sz w:val="24"/>
-        </w:rPr>
-        <w:t xml:space="preserve">For example, one dad would say, “The love of money is the root </w:t>
-      </w:r>
-      <w:r>
-        <w:rPr>
-          <w:rFonts w:ascii="AGaramondPro" w:hAnsi="AGaramondPro" w:eastAsia="AGaramondPro"/>
-          <w:b w:val="0"/>
-          <w:i w:val="0"/>
-          <w:color w:val="221F1F"/>
-          <w:sz w:val="24"/>
-        </w:rPr>
-        <w:t>of all evil.” The other said, “The lack of money is the root of all evil.”</w:t>
+        <w:t xml:space="preserve">Instructional Description </w:t>
       </w:r>
     </w:p>
     <w:p>
@@ -499,69 +245,19 @@
         <w:autoSpaceDN w:val="0"/>
         <w:autoSpaceDE w:val="0"/>
         <w:widowControl/>
-        <w:spacing w:line="320" w:lineRule="exact" w:before="36" w:after="0"/>
-        <w:ind w:left="720" w:right="0" w:firstLine="360"/>
+        <w:spacing w:line="197" w:lineRule="auto" w:before="68" w:after="0"/>
+        <w:ind w:left="0" w:right="0" w:firstLine="0"/>
         <w:jc w:val="left"/>
       </w:pPr>
       <w:r>
         <w:rPr>
-          <w:rFonts w:ascii="AGaramondPro" w:hAnsi="AGaramondPro" w:eastAsia="AGaramondPro"/>
+          <w:rFonts w:ascii="Calibri" w:hAnsi="Calibri" w:eastAsia="Calibri"/>
           <w:b w:val="0"/>
           <w:i w:val="0"/>
-          <w:color w:val="221F1F"/>
-          <w:sz w:val="24"/>
+          <w:color w:val="000000"/>
+          <w:sz w:val="22"/>
         </w:rPr>
-        <w:t xml:space="preserve">As a young boy, having two strong fathers both influencing me </w:t>
-      </w:r>
-      <w:r>
-        <w:rPr>
-          <w:rFonts w:ascii="AGaramondPro" w:hAnsi="AGaramondPro" w:eastAsia="AGaramondPro"/>
-          <w:b w:val="0"/>
-          <w:i w:val="0"/>
-          <w:color w:val="221F1F"/>
-          <w:sz w:val="24"/>
-        </w:rPr>
-        <w:t xml:space="preserve">was difficult. I wanted to be a good son and listen, but the two fathers </w:t>
-      </w:r>
-      <w:r>
-        <w:rPr>
-          <w:rFonts w:ascii="AGaramondPro" w:hAnsi="AGaramondPro" w:eastAsia="AGaramondPro"/>
-          <w:b w:val="0"/>
-          <w:i w:val="0"/>
-          <w:color w:val="221F1F"/>
-          <w:sz w:val="24"/>
-        </w:rPr>
-        <w:t xml:space="preserve">did not say the same things. The contrast in their points of view, </w:t>
-      </w:r>
-      <w:r>
-        <w:rPr>
-          <w:rFonts w:ascii="AGaramondPro" w:hAnsi="AGaramondPro" w:eastAsia="AGaramondPro"/>
-          <w:b w:val="0"/>
-          <w:i w:val="0"/>
-          <w:color w:val="221F1F"/>
-          <w:sz w:val="24"/>
-        </w:rPr>
-        <w:t xml:space="preserve">particularly about money, was so extreme that I grew curious and </w:t>
-      </w:r>
-      <w:r>
-        <w:rPr>
-          <w:rFonts w:ascii="AGaramondPro" w:hAnsi="AGaramondPro" w:eastAsia="AGaramondPro"/>
-          <w:b w:val="0"/>
-          <w:i w:val="0"/>
-          <w:color w:val="221F1F"/>
-          <w:sz w:val="24"/>
-        </w:rPr>
-        <w:t xml:space="preserve">intrigued. I began to start thinking for long periods of time about </w:t>
-      </w:r>
-      <w:r>
-        <w:rPr>
-          <w:rFonts w:ascii="AGaramondPro" w:hAnsi="AGaramondPro" w:eastAsia="AGaramondPro"/>
-          <w:b w:val="0"/>
-          <w:i w:val="0"/>
-          <w:color w:val="221F1F"/>
-          <w:sz w:val="24"/>
-        </w:rPr>
-        <w:t>what each was saying.</w:t>
+        <w:t xml:space="preserve">The GHP Mathematics department broadens students’ exposure to various branches of mathematics. </w:t>
       </w:r>
     </w:p>
     <w:p>
@@ -569,99 +265,19 @@
         <w:autoSpaceDN w:val="0"/>
         <w:autoSpaceDE w:val="0"/>
         <w:widowControl/>
-        <w:spacing w:line="320" w:lineRule="exact" w:before="36" w:after="0"/>
-        <w:ind w:left="720" w:right="0" w:firstLine="360"/>
+        <w:spacing w:line="197" w:lineRule="auto" w:before="72" w:after="0"/>
+        <w:ind w:left="0" w:right="0" w:firstLine="0"/>
         <w:jc w:val="left"/>
       </w:pPr>
       <w:r>
         <w:rPr>
-          <w:rFonts w:ascii="AGaramondPro" w:hAnsi="AGaramondPro" w:eastAsia="AGaramondPro"/>
+          <w:rFonts w:ascii="Calibri" w:hAnsi="Calibri" w:eastAsia="Calibri"/>
           <w:b w:val="0"/>
           <w:i w:val="0"/>
-          <w:color w:val="221F1F"/>
-          <w:sz w:val="24"/>
+          <w:color w:val="000000"/>
+          <w:sz w:val="22"/>
         </w:rPr>
-        <w:t xml:space="preserve">Much of my private time was spent reflecting, asking myself </w:t>
-      </w:r>
-      <w:r>
-        <w:rPr>
-          <w:rFonts w:ascii="AGaramondPro" w:hAnsi="AGaramondPro" w:eastAsia="AGaramondPro"/>
-          <w:b w:val="0"/>
-          <w:i w:val="0"/>
-          <w:color w:val="221F1F"/>
-          <w:sz w:val="24"/>
-        </w:rPr>
-        <w:t xml:space="preserve">questions such as, “Why does he say that?” and then asking the same </w:t>
-      </w:r>
-      <w:r>
-        <w:rPr>
-          <w:rFonts w:ascii="AGaramondPro" w:hAnsi="AGaramondPro" w:eastAsia="AGaramondPro"/>
-          <w:b w:val="0"/>
-          <w:i w:val="0"/>
-          <w:color w:val="221F1F"/>
-          <w:sz w:val="24"/>
-        </w:rPr>
-        <w:t xml:space="preserve">question of the other dad’s statement. It would have been much </w:t>
-      </w:r>
-      <w:r>
-        <w:rPr>
-          <w:rFonts w:ascii="AGaramondPro" w:hAnsi="AGaramondPro" w:eastAsia="AGaramondPro"/>
-          <w:b w:val="0"/>
-          <w:i w:val="0"/>
-          <w:color w:val="221F1F"/>
-          <w:sz w:val="24"/>
-        </w:rPr>
-        <w:t xml:space="preserve">easier to simply say, “Yeah, he’s right. I agree with that.” Or to simply </w:t>
-      </w:r>
-      <w:r>
-        <w:rPr>
-          <w:rFonts w:ascii="AGaramondPro" w:hAnsi="AGaramondPro" w:eastAsia="AGaramondPro"/>
-          <w:b w:val="0"/>
-          <w:i w:val="0"/>
-          <w:color w:val="221F1F"/>
-          <w:sz w:val="24"/>
-        </w:rPr>
-        <w:t xml:space="preserve">reject the point of view by saying, “The old man doesn’t know what </w:t>
-      </w:r>
-      <w:r>
-        <w:rPr>
-          <w:rFonts w:ascii="AGaramondPro" w:hAnsi="AGaramondPro" w:eastAsia="AGaramondPro"/>
-          <w:b w:val="0"/>
-          <w:i w:val="0"/>
-          <w:color w:val="221F1F"/>
-          <w:sz w:val="24"/>
-        </w:rPr>
-        <w:t xml:space="preserve">he’s talking about.” Instead, having two dads whom I loved forced </w:t>
-      </w:r>
-      <w:r>
-        <w:rPr>
-          <w:rFonts w:ascii="AGaramondPro" w:hAnsi="AGaramondPro" w:eastAsia="AGaramondPro"/>
-          <w:b w:val="0"/>
-          <w:i w:val="0"/>
-          <w:color w:val="221F1F"/>
-          <w:sz w:val="24"/>
-        </w:rPr>
-        <w:t xml:space="preserve">me to think and ultimately choose a way of thinking for myself. As a </w:t>
-      </w:r>
-      <w:r>
-        <w:rPr>
-          <w:rFonts w:ascii="AGaramondPro" w:hAnsi="AGaramondPro" w:eastAsia="AGaramondPro"/>
-          <w:b w:val="0"/>
-          <w:i w:val="0"/>
-          <w:color w:val="221F1F"/>
-          <w:sz w:val="24"/>
-        </w:rPr>
-        <w:t xml:space="preserve">process, choosing for myself turned out to be much more valuable in </w:t>
-      </w:r>
-      <w:r>
-        <w:rPr>
-          <w:rFonts w:ascii="AGaramondPro" w:hAnsi="AGaramondPro" w:eastAsia="AGaramondPro"/>
-          <w:b w:val="0"/>
-          <w:i w:val="0"/>
-          <w:color w:val="221F1F"/>
-          <w:sz w:val="24"/>
-        </w:rPr>
-        <w:t>the long run than simply accepting or rejecting a single point of view.</w:t>
+        <w:t xml:space="preserve">Courses are tailored to reflect the diversity of both students and mathematics and offer challenges to </w:t>
       </w:r>
     </w:p>
     <w:p>
@@ -669,49 +285,19 @@
         <w:autoSpaceDN w:val="0"/>
         <w:autoSpaceDE w:val="0"/>
         <w:widowControl/>
-        <w:spacing w:line="320" w:lineRule="exact" w:before="36" w:after="0"/>
-        <w:ind w:left="720" w:right="144" w:firstLine="360"/>
+        <w:spacing w:line="197" w:lineRule="auto" w:before="68" w:after="0"/>
+        <w:ind w:left="0" w:right="0" w:firstLine="0"/>
         <w:jc w:val="left"/>
       </w:pPr>
       <w:r>
         <w:rPr>
-          <w:rFonts w:ascii="AGaramondPro" w:hAnsi="AGaramondPro" w:eastAsia="AGaramondPro"/>
+          <w:rFonts w:ascii="Calibri" w:hAnsi="Calibri" w:eastAsia="Calibri"/>
           <w:b w:val="0"/>
           <w:i w:val="0"/>
-          <w:color w:val="221F1F"/>
-          <w:sz w:val="24"/>
+          <w:color w:val="000000"/>
+          <w:sz w:val="22"/>
         </w:rPr>
-        <w:t xml:space="preserve">One of the reasons the rich get richer, the poor get poorer, and </w:t>
-      </w:r>
-      <w:r>
-        <w:rPr>
-          <w:rFonts w:ascii="AGaramondPro" w:hAnsi="AGaramondPro" w:eastAsia="AGaramondPro"/>
-          <w:b w:val="0"/>
-          <w:i w:val="0"/>
-          <w:color w:val="221F1F"/>
-          <w:sz w:val="24"/>
-        </w:rPr>
-        <w:t xml:space="preserve">the middle class struggles in debt is that the subject of money is </w:t>
-      </w:r>
-      <w:r>
-        <w:rPr>
-          <w:rFonts w:ascii="AGaramondPro" w:hAnsi="AGaramondPro" w:eastAsia="AGaramondPro"/>
-          <w:b w:val="0"/>
-          <w:i w:val="0"/>
-          <w:color w:val="221F1F"/>
-          <w:sz w:val="24"/>
-        </w:rPr>
-        <w:t xml:space="preserve">taught at home, not in school. Most of us learn about money from </w:t>
-      </w:r>
-      <w:r>
-        <w:rPr>
-          <w:rFonts w:ascii="AGaramondPro" w:hAnsi="AGaramondPro" w:eastAsia="AGaramondPro"/>
-          <w:b w:val="0"/>
-          <w:i w:val="0"/>
-          <w:color w:val="221F1F"/>
-          <w:sz w:val="24"/>
-        </w:rPr>
-        <w:t xml:space="preserve">our parents. So what can poor parents tell their child about money? </w:t>
+        <w:t xml:space="preserve">students within their knowledge base. Topics range from computer programming to proof-oriented </w:t>
       </w:r>
     </w:p>
     <w:p>
@@ -719,39 +305,19 @@
         <w:autoSpaceDN w:val="0"/>
         <w:autoSpaceDE w:val="0"/>
         <w:widowControl/>
-        <w:spacing w:line="320" w:lineRule="exact" w:before="0" w:after="0"/>
-        <w:ind w:left="720" w:right="432" w:firstLine="0"/>
+        <w:spacing w:line="197" w:lineRule="auto" w:before="72" w:after="0"/>
+        <w:ind w:left="0" w:right="0" w:firstLine="0"/>
         <w:jc w:val="left"/>
       </w:pPr>
       <w:r>
         <w:rPr>
-          <w:rFonts w:ascii="AGaramondPro" w:hAnsi="AGaramondPro" w:eastAsia="AGaramondPro"/>
+          <w:rFonts w:ascii="Calibri" w:hAnsi="Calibri" w:eastAsia="Calibri"/>
           <w:b w:val="0"/>
           <w:i w:val="0"/>
-          <w:color w:val="221F1F"/>
-          <w:sz w:val="24"/>
+          <w:color w:val="000000"/>
+          <w:sz w:val="22"/>
         </w:rPr>
-        <w:t xml:space="preserve">They simply say, “Stay in school and study hard.” The child may </w:t>
-      </w:r>
-      <w:r>
-        <w:rPr>
-          <w:rFonts w:ascii="AGaramondPro" w:hAnsi="AGaramondPro" w:eastAsia="AGaramondPro"/>
-          <w:b w:val="0"/>
-          <w:i w:val="0"/>
-          <w:color w:val="221F1F"/>
-          <w:sz w:val="24"/>
-        </w:rPr>
-        <w:t xml:space="preserve">graduate with excellent grades, but with a poor person’s financial </w:t>
-      </w:r>
-      <w:r>
-        <w:rPr>
-          <w:rFonts w:ascii="AGaramondPro" w:hAnsi="AGaramondPro" w:eastAsia="AGaramondPro"/>
-          <w:b w:val="0"/>
-          <w:i w:val="0"/>
-          <w:color w:val="221F1F"/>
-          <w:sz w:val="24"/>
-        </w:rPr>
-        <w:t>programming and mindset.</w:t>
+        <w:t xml:space="preserve">courses to application-oriented courses but are all concentrated on techniques of problem solving. </w:t>
       </w:r>
     </w:p>
     <w:p>
@@ -759,79 +325,19 @@
         <w:autoSpaceDN w:val="0"/>
         <w:autoSpaceDE w:val="0"/>
         <w:widowControl/>
-        <w:spacing w:line="320" w:lineRule="exact" w:before="36" w:after="0"/>
-        <w:ind w:left="720" w:right="0" w:firstLine="360"/>
+        <w:spacing w:line="197" w:lineRule="auto" w:before="354" w:after="0"/>
+        <w:ind w:left="0" w:right="0" w:firstLine="0"/>
         <w:jc w:val="left"/>
       </w:pPr>
       <w:r>
         <w:rPr>
-          <w:rFonts w:ascii="AGaramondPro" w:hAnsi="AGaramondPro" w:eastAsia="AGaramondPro"/>
+          <w:rFonts w:ascii="Calibri" w:hAnsi="Calibri" w:eastAsia="Calibri"/>
           <w:b w:val="0"/>
           <w:i w:val="0"/>
-          <w:color w:val="221F1F"/>
-          <w:sz w:val="24"/>
+          <w:color w:val="000000"/>
+          <w:sz w:val="22"/>
         </w:rPr>
-        <w:t xml:space="preserve">Sadly, money is not taught in schools. Schools focus on scholastic </w:t>
-      </w:r>
-      <w:r>
-        <w:rPr>
-          <w:rFonts w:ascii="AGaramondPro" w:hAnsi="AGaramondPro" w:eastAsia="AGaramondPro"/>
-          <w:b w:val="0"/>
-          <w:i w:val="0"/>
-          <w:color w:val="221F1F"/>
-          <w:sz w:val="24"/>
-        </w:rPr>
-        <w:t xml:space="preserve">and professional skills, but not on financial skills. This explains how </w:t>
-      </w:r>
-      <w:r>
-        <w:rPr>
-          <w:rFonts w:ascii="AGaramondPro" w:hAnsi="AGaramondPro" w:eastAsia="AGaramondPro"/>
-          <w:b w:val="0"/>
-          <w:i w:val="0"/>
-          <w:color w:val="221F1F"/>
-          <w:sz w:val="24"/>
-        </w:rPr>
-        <w:t xml:space="preserve">smart bankers, doctors, and accountants who earned excellent grades </w:t>
-      </w:r>
-      <w:r>
-        <w:rPr>
-          <w:rFonts w:ascii="AGaramondPro" w:hAnsi="AGaramondPro" w:eastAsia="AGaramondPro"/>
-          <w:b w:val="0"/>
-          <w:i w:val="0"/>
-          <w:color w:val="221F1F"/>
-          <w:sz w:val="24"/>
-        </w:rPr>
-        <w:t xml:space="preserve">may struggle financially all of their lives. Our staggering national debt </w:t>
-      </w:r>
-      <w:r>
-        <w:rPr>
-          <w:rFonts w:ascii="AGaramondPro" w:hAnsi="AGaramondPro" w:eastAsia="AGaramondPro"/>
-          <w:b w:val="0"/>
-          <w:i w:val="0"/>
-          <w:color w:val="221F1F"/>
-          <w:sz w:val="24"/>
-        </w:rPr>
-        <w:t xml:space="preserve">is due in large part to highly educated politicians and government </w:t>
-      </w:r>
-      <w:r>
-        <w:rPr>
-          <w:rFonts w:ascii="AGaramondPro" w:hAnsi="AGaramondPro" w:eastAsia="AGaramondPro"/>
-          <w:b w:val="0"/>
-          <w:i w:val="0"/>
-          <w:color w:val="221F1F"/>
-          <w:sz w:val="24"/>
-        </w:rPr>
-        <w:t xml:space="preserve">officials making financial decisions with little or no training in the </w:t>
-      </w:r>
-      <w:r>
-        <w:rPr>
-          <w:rFonts w:ascii="AGaramondPro" w:hAnsi="AGaramondPro" w:eastAsia="AGaramondPro"/>
-          <w:b w:val="0"/>
-          <w:i w:val="0"/>
-          <w:color w:val="221F1F"/>
-          <w:sz w:val="24"/>
-        </w:rPr>
-        <w:t>subject of money.</w:t>
+        <w:t xml:space="preserve">Coursework involves small group work, large group work, cooperative projects, and individual effort. </w:t>
       </w:r>
     </w:p>
     <w:p>
@@ -839,27 +345,865 @@
         <w:autoSpaceDN w:val="0"/>
         <w:autoSpaceDE w:val="0"/>
         <w:widowControl/>
-        <w:spacing w:line="250" w:lineRule="exact" w:before="316" w:after="0"/>
-        <w:ind w:left="0" w:right="3258" w:firstLine="0"/>
-        <w:jc w:val="right"/>
+        <w:spacing w:line="197" w:lineRule="auto" w:before="72" w:after="0"/>
+        <w:ind w:left="0" w:right="0" w:firstLine="0"/>
+        <w:jc w:val="left"/>
       </w:pPr>
       <w:r>
         <w:rPr>
-          <w:rFonts w:ascii="AGaramondPro" w:hAnsi="AGaramondPro" w:eastAsia="AGaramondPro"/>
+          <w:rFonts w:ascii="Calibri" w:hAnsi="Calibri" w:eastAsia="Calibri"/>
           <w:b w:val="0"/>
-          <w:i/>
-          <w:color w:val="221F1F"/>
-          <w:sz w:val="20"/>
+          <w:i w:val="0"/>
+          <w:color w:val="000000"/>
+          <w:sz w:val="22"/>
         </w:rPr>
-        <w:t>2</w:t>
+        <w:t xml:space="preserve">Students solve problems in cooperative, collaborative efforts, explain solutions to one another, present </w:t>
+      </w:r>
+    </w:p>
+    <w:p>
+      <w:pPr>
+        <w:autoSpaceDN w:val="0"/>
+        <w:autoSpaceDE w:val="0"/>
+        <w:widowControl/>
+        <w:spacing w:line="197" w:lineRule="auto" w:before="68" w:after="0"/>
+        <w:ind w:left="0" w:right="0" w:firstLine="0"/>
+        <w:jc w:val="left"/>
+      </w:pPr>
+      <w:r>
+        <w:rPr>
+          <w:rFonts w:ascii="Calibri" w:hAnsi="Calibri" w:eastAsia="Calibri"/>
+          <w:b w:val="0"/>
+          <w:i w:val="0"/>
+          <w:color w:val="000000"/>
+          <w:sz w:val="22"/>
+        </w:rPr>
+        <w:t xml:space="preserve">their research, and formulate new problems. Students also can develop a research project addressing a </w:t>
+      </w:r>
+    </w:p>
+    <w:p>
+      <w:pPr>
+        <w:autoSpaceDN w:val="0"/>
+        <w:autoSpaceDE w:val="0"/>
+        <w:widowControl/>
+        <w:spacing w:line="197" w:lineRule="auto" w:before="72" w:after="0"/>
+        <w:ind w:left="0" w:right="0" w:firstLine="0"/>
+        <w:jc w:val="left"/>
+      </w:pPr>
+      <w:r>
+        <w:rPr>
+          <w:rFonts w:ascii="Calibri" w:hAnsi="Calibri" w:eastAsia="Calibri"/>
+          <w:b w:val="0"/>
+          <w:i w:val="0"/>
+          <w:color w:val="000000"/>
+          <w:sz w:val="22"/>
+        </w:rPr>
+        <w:t xml:space="preserve">mathematics question of their own choosing. </w:t>
+      </w:r>
+    </w:p>
+    <w:p>
+      <w:pPr>
+        <w:autoSpaceDN w:val="0"/>
+        <w:autoSpaceDE w:val="0"/>
+        <w:widowControl/>
+        <w:spacing w:line="197" w:lineRule="auto" w:before="356" w:after="0"/>
+        <w:ind w:left="0" w:right="0" w:firstLine="0"/>
+        <w:jc w:val="left"/>
+      </w:pPr>
+      <w:r>
+        <w:rPr>
+          <w:rFonts w:ascii="Calibri" w:hAnsi="Calibri" w:eastAsia="Calibri"/>
+          <w:b w:val="0"/>
+          <w:i w:val="0"/>
+          <w:color w:val="000000"/>
+          <w:sz w:val="22"/>
+        </w:rPr>
+        <w:t xml:space="preserve">By the end of the program, students will have an increased understanding of the breadth of </w:t>
+      </w:r>
+    </w:p>
+    <w:p>
+      <w:pPr>
+        <w:autoSpaceDN w:val="0"/>
+        <w:autoSpaceDE w:val="0"/>
+        <w:widowControl/>
+        <w:spacing w:line="197" w:lineRule="auto" w:before="72" w:after="0"/>
+        <w:ind w:left="0" w:right="0" w:firstLine="0"/>
+        <w:jc w:val="left"/>
+      </w:pPr>
+      <w:r>
+        <w:rPr>
+          <w:rFonts w:ascii="Calibri" w:hAnsi="Calibri" w:eastAsia="Calibri"/>
+          <w:b w:val="0"/>
+          <w:i w:val="0"/>
+          <w:color w:val="000000"/>
+          <w:sz w:val="22"/>
+        </w:rPr>
+        <w:t xml:space="preserve">mathematics, awareness of the place of mathematics in their world, and the ability and confidence to </w:t>
+      </w:r>
+    </w:p>
+    <w:p>
+      <w:pPr>
+        <w:autoSpaceDN w:val="0"/>
+        <w:autoSpaceDE w:val="0"/>
+        <w:widowControl/>
+        <w:spacing w:line="197" w:lineRule="auto" w:before="66" w:after="0"/>
+        <w:ind w:left="0" w:right="0" w:firstLine="0"/>
+        <w:jc w:val="left"/>
+      </w:pPr>
+      <w:r>
+        <w:rPr>
+          <w:rFonts w:ascii="Calibri" w:hAnsi="Calibri" w:eastAsia="Calibri"/>
+          <w:b w:val="0"/>
+          <w:i w:val="0"/>
+          <w:color w:val="000000"/>
+          <w:sz w:val="22"/>
+        </w:rPr>
+        <w:t xml:space="preserve">attempt previously unknown or difficult problems. </w:t>
+      </w:r>
+    </w:p>
+    <w:p>
+      <w:pPr>
+        <w:autoSpaceDN w:val="0"/>
+        <w:autoSpaceDE w:val="0"/>
+        <w:widowControl/>
+        <w:spacing w:line="197" w:lineRule="auto" w:before="388" w:after="0"/>
+        <w:ind w:left="0" w:right="0" w:firstLine="0"/>
+        <w:jc w:val="left"/>
+      </w:pPr>
+      <w:r>
+        <w:rPr>
+          <w:rFonts w:ascii="Calibri" w:hAnsi="Calibri" w:eastAsia="Calibri"/>
+          <w:b/>
+          <w:i w:val="0"/>
+          <w:color w:val="000000"/>
+          <w:sz w:val="24"/>
+        </w:rPr>
+        <w:t xml:space="preserve">Topics of study have included: </w:t>
+      </w:r>
+    </w:p>
+    <w:p>
+      <w:pPr>
+        <w:autoSpaceDN w:val="0"/>
+        <w:tabs>
+          <w:tab w:pos="720" w:val="left"/>
+        </w:tabs>
+        <w:autoSpaceDE w:val="0"/>
+        <w:widowControl/>
+        <w:spacing w:line="247" w:lineRule="auto" w:before="30" w:after="0"/>
+        <w:ind w:left="360" w:right="0" w:firstLine="0"/>
+        <w:jc w:val="left"/>
+      </w:pPr>
+      <w:r>
+        <w:rPr>
+          <w:rFonts w:ascii="SymbolMT" w:hAnsi="SymbolMT" w:eastAsia="SymbolMT"/>
+          <w:b w:val="0"/>
+          <w:i w:val="0"/>
+          <w:color w:val="000000"/>
+          <w:sz w:val="22"/>
+        </w:rPr>
+        <w:t>•</w:t>
+      </w:r>
+      <w:r>
+        <w:tab/>
+      </w:r>
+      <w:r>
+        <w:rPr>
+          <w:rFonts w:ascii="Calibri" w:hAnsi="Calibri" w:eastAsia="Calibri"/>
+          <w:b w:val="0"/>
+          <w:i w:val="0"/>
+          <w:color w:val="000000"/>
+          <w:sz w:val="22"/>
+        </w:rPr>
+        <w:t xml:space="preserve">Programming </w:t>
+      </w:r>
+    </w:p>
+    <w:p>
+      <w:pPr>
+        <w:autoSpaceDN w:val="0"/>
+        <w:tabs>
+          <w:tab w:pos="720" w:val="left"/>
+        </w:tabs>
+        <w:autoSpaceDE w:val="0"/>
+        <w:widowControl/>
+        <w:spacing w:line="245" w:lineRule="auto" w:before="26" w:after="0"/>
+        <w:ind w:left="360" w:right="0" w:firstLine="0"/>
+        <w:jc w:val="left"/>
+      </w:pPr>
+      <w:r>
+        <w:rPr>
+          <w:rFonts w:ascii="SymbolMT" w:hAnsi="SymbolMT" w:eastAsia="SymbolMT"/>
+          <w:b w:val="0"/>
+          <w:i w:val="0"/>
+          <w:color w:val="000000"/>
+          <w:sz w:val="22"/>
+        </w:rPr>
+        <w:t>•</w:t>
+      </w:r>
+      <w:r>
+        <w:tab/>
+      </w:r>
+      <w:r>
+        <w:rPr>
+          <w:rFonts w:ascii="Calibri" w:hAnsi="Calibri" w:eastAsia="Calibri"/>
+          <w:b w:val="0"/>
+          <w:i w:val="0"/>
+          <w:color w:val="000000"/>
+          <w:sz w:val="22"/>
+        </w:rPr>
+        <w:t xml:space="preserve">Polynomials </w:t>
+      </w:r>
+    </w:p>
+    <w:p>
+      <w:pPr>
+        <w:autoSpaceDN w:val="0"/>
+        <w:tabs>
+          <w:tab w:pos="720" w:val="left"/>
+        </w:tabs>
+        <w:autoSpaceDE w:val="0"/>
+        <w:widowControl/>
+        <w:spacing w:line="245" w:lineRule="auto" w:before="26" w:after="0"/>
+        <w:ind w:left="360" w:right="0" w:firstLine="0"/>
+        <w:jc w:val="left"/>
+      </w:pPr>
+      <w:r>
+        <w:rPr>
+          <w:rFonts w:ascii="SymbolMT" w:hAnsi="SymbolMT" w:eastAsia="SymbolMT"/>
+          <w:b w:val="0"/>
+          <w:i w:val="0"/>
+          <w:color w:val="000000"/>
+          <w:sz w:val="22"/>
+        </w:rPr>
+        <w:t>•</w:t>
+      </w:r>
+      <w:r>
+        <w:tab/>
+      </w:r>
+      <w:r>
+        <w:rPr>
+          <w:rFonts w:ascii="Calibri" w:hAnsi="Calibri" w:eastAsia="Calibri"/>
+          <w:b w:val="0"/>
+          <w:i w:val="0"/>
+          <w:color w:val="000000"/>
+          <w:sz w:val="22"/>
+        </w:rPr>
+        <w:t xml:space="preserve">Complex number </w:t>
+      </w:r>
+    </w:p>
+    <w:p>
+      <w:pPr>
+        <w:autoSpaceDN w:val="0"/>
+        <w:tabs>
+          <w:tab w:pos="720" w:val="left"/>
+        </w:tabs>
+        <w:autoSpaceDE w:val="0"/>
+        <w:widowControl/>
+        <w:spacing w:line="247" w:lineRule="auto" w:before="26" w:after="0"/>
+        <w:ind w:left="360" w:right="0" w:firstLine="0"/>
+        <w:jc w:val="left"/>
+      </w:pPr>
+      <w:r>
+        <w:rPr>
+          <w:rFonts w:ascii="SymbolMT" w:hAnsi="SymbolMT" w:eastAsia="SymbolMT"/>
+          <w:b w:val="0"/>
+          <w:i w:val="0"/>
+          <w:color w:val="000000"/>
+          <w:sz w:val="22"/>
+        </w:rPr>
+        <w:t>•</w:t>
+      </w:r>
+      <w:r>
+        <w:tab/>
+      </w:r>
+      <w:r>
+        <w:rPr>
+          <w:rFonts w:ascii="Calibri" w:hAnsi="Calibri" w:eastAsia="Calibri"/>
+          <w:b w:val="0"/>
+          <w:i w:val="0"/>
+          <w:color w:val="000000"/>
+          <w:sz w:val="22"/>
+        </w:rPr>
+        <w:t xml:space="preserve">Computer science nuggets </w:t>
+      </w:r>
+    </w:p>
+    <w:p>
+      <w:pPr>
+        <w:autoSpaceDN w:val="0"/>
+        <w:tabs>
+          <w:tab w:pos="720" w:val="left"/>
+        </w:tabs>
+        <w:autoSpaceDE w:val="0"/>
+        <w:widowControl/>
+        <w:spacing w:line="247" w:lineRule="auto" w:before="20" w:after="0"/>
+        <w:ind w:left="360" w:right="0" w:firstLine="0"/>
+        <w:jc w:val="left"/>
+      </w:pPr>
+      <w:r>
+        <w:rPr>
+          <w:rFonts w:ascii="SymbolMT" w:hAnsi="SymbolMT" w:eastAsia="SymbolMT"/>
+          <w:b w:val="0"/>
+          <w:i w:val="0"/>
+          <w:color w:val="000000"/>
+          <w:sz w:val="22"/>
+        </w:rPr>
+        <w:t>•</w:t>
+      </w:r>
+      <w:r>
+        <w:tab/>
+      </w:r>
+      <w:r>
+        <w:rPr>
+          <w:rFonts w:ascii="Calibri" w:hAnsi="Calibri" w:eastAsia="Calibri"/>
+          <w:b w:val="0"/>
+          <w:i w:val="0"/>
+          <w:color w:val="000000"/>
+          <w:sz w:val="22"/>
+        </w:rPr>
+        <w:t xml:space="preserve">Number theory, graph theory, set theory </w:t>
+      </w:r>
+    </w:p>
+    <w:p>
+      <w:pPr>
+        <w:autoSpaceDN w:val="0"/>
+        <w:tabs>
+          <w:tab w:pos="722" w:val="left"/>
+        </w:tabs>
+        <w:autoSpaceDE w:val="0"/>
+        <w:widowControl/>
+        <w:spacing w:line="247" w:lineRule="auto" w:before="24" w:after="0"/>
+        <w:ind w:left="360" w:right="0" w:firstLine="0"/>
+        <w:jc w:val="left"/>
+      </w:pPr>
+      <w:r>
+        <w:rPr>
+          <w:rFonts w:ascii="SymbolMT" w:hAnsi="SymbolMT" w:eastAsia="SymbolMT"/>
+          <w:b w:val="0"/>
+          <w:i w:val="0"/>
+          <w:color w:val="000000"/>
+          <w:sz w:val="22"/>
+        </w:rPr>
+        <w:t>•</w:t>
+      </w:r>
+      <w:r>
+        <w:tab/>
+      </w:r>
+      <w:r>
+        <w:rPr>
+          <w:rFonts w:ascii="Calibri" w:hAnsi="Calibri" w:eastAsia="Calibri"/>
+          <w:b w:val="0"/>
+          <w:i w:val="0"/>
+          <w:color w:val="000000"/>
+          <w:sz w:val="22"/>
+        </w:rPr>
+        <w:t xml:space="preserve">Sequences and series </w:t>
+      </w:r>
+    </w:p>
+    <w:p>
+      <w:pPr>
+        <w:autoSpaceDN w:val="0"/>
+        <w:tabs>
+          <w:tab w:pos="722" w:val="left"/>
+        </w:tabs>
+        <w:autoSpaceDE w:val="0"/>
+        <w:widowControl/>
+        <w:spacing w:line="247" w:lineRule="auto" w:before="24" w:after="0"/>
+        <w:ind w:left="360" w:right="0" w:firstLine="0"/>
+        <w:jc w:val="left"/>
+      </w:pPr>
+      <w:r>
+        <w:rPr>
+          <w:rFonts w:ascii="SymbolMT" w:hAnsi="SymbolMT" w:eastAsia="SymbolMT"/>
+          <w:b w:val="0"/>
+          <w:i w:val="0"/>
+          <w:color w:val="000000"/>
+          <w:sz w:val="22"/>
+        </w:rPr>
+        <w:t>•</w:t>
+      </w:r>
+      <w:r>
+        <w:tab/>
+      </w:r>
+      <w:r>
+        <w:rPr>
+          <w:rFonts w:ascii="Calibri" w:hAnsi="Calibri" w:eastAsia="Calibri"/>
+          <w:b w:val="0"/>
+          <w:i w:val="0"/>
+          <w:color w:val="000000"/>
+          <w:sz w:val="22"/>
+        </w:rPr>
+        <w:t xml:space="preserve">Mathematical challenges </w:t>
+      </w:r>
+    </w:p>
+    <w:p>
+      <w:pPr>
+        <w:autoSpaceDN w:val="0"/>
+        <w:tabs>
+          <w:tab w:pos="722" w:val="left"/>
+        </w:tabs>
+        <w:autoSpaceDE w:val="0"/>
+        <w:widowControl/>
+        <w:spacing w:line="245" w:lineRule="auto" w:before="26" w:after="0"/>
+        <w:ind w:left="362" w:right="0" w:firstLine="0"/>
+        <w:jc w:val="left"/>
+      </w:pPr>
+      <w:r>
+        <w:rPr>
+          <w:rFonts w:ascii="SymbolMT" w:hAnsi="SymbolMT" w:eastAsia="SymbolMT"/>
+          <w:b w:val="0"/>
+          <w:i w:val="0"/>
+          <w:color w:val="000000"/>
+          <w:sz w:val="22"/>
+        </w:rPr>
+        <w:t>•</w:t>
+      </w:r>
+      <w:r>
+        <w:tab/>
+      </w:r>
+      <w:r>
+        <w:rPr>
+          <w:rFonts w:ascii="Calibri" w:hAnsi="Calibri" w:eastAsia="Calibri"/>
+          <w:b w:val="0"/>
+          <w:i w:val="0"/>
+          <w:color w:val="000000"/>
+          <w:sz w:val="22"/>
+        </w:rPr>
+        <w:t xml:space="preserve">Weird math </w:t>
+      </w:r>
+    </w:p>
+    <w:p>
+      <w:pPr>
+        <w:autoSpaceDN w:val="0"/>
+        <w:tabs>
+          <w:tab w:pos="722" w:val="left"/>
+        </w:tabs>
+        <w:autoSpaceDE w:val="0"/>
+        <w:widowControl/>
+        <w:spacing w:line="247" w:lineRule="auto" w:before="26" w:after="0"/>
+        <w:ind w:left="362" w:right="0" w:firstLine="0"/>
+        <w:jc w:val="left"/>
+      </w:pPr>
+      <w:r>
+        <w:rPr>
+          <w:rFonts w:ascii="SymbolMT" w:hAnsi="SymbolMT" w:eastAsia="SymbolMT"/>
+          <w:b w:val="0"/>
+          <w:i w:val="0"/>
+          <w:color w:val="000000"/>
+          <w:sz w:val="22"/>
+        </w:rPr>
+        <w:t>•</w:t>
+      </w:r>
+      <w:r>
+        <w:tab/>
+      </w:r>
+      <w:r>
+        <w:rPr>
+          <w:rFonts w:ascii="Calibri" w:hAnsi="Calibri" w:eastAsia="Calibri"/>
+          <w:b w:val="0"/>
+          <w:i w:val="0"/>
+          <w:color w:val="000000"/>
+          <w:sz w:val="22"/>
+        </w:rPr>
+        <w:t xml:space="preserve">Problem-solving </w:t>
+      </w:r>
+    </w:p>
+    <w:p>
+      <w:pPr>
+        <w:autoSpaceDN w:val="0"/>
+        <w:tabs>
+          <w:tab w:pos="722" w:val="left"/>
+        </w:tabs>
+        <w:autoSpaceDE w:val="0"/>
+        <w:widowControl/>
+        <w:spacing w:line="245" w:lineRule="auto" w:before="20" w:after="0"/>
+        <w:ind w:left="362" w:right="0" w:firstLine="0"/>
+        <w:jc w:val="left"/>
+      </w:pPr>
+      <w:r>
+        <w:rPr>
+          <w:rFonts w:ascii="SymbolMT" w:hAnsi="SymbolMT" w:eastAsia="SymbolMT"/>
+          <w:b w:val="0"/>
+          <w:i w:val="0"/>
+          <w:color w:val="000000"/>
+          <w:sz w:val="22"/>
+        </w:rPr>
+        <w:t>•</w:t>
+      </w:r>
+      <w:r>
+        <w:tab/>
+      </w:r>
+      <w:r>
+        <w:rPr>
+          <w:rFonts w:ascii="Calibri" w:hAnsi="Calibri" w:eastAsia="Calibri"/>
+          <w:b w:val="0"/>
+          <w:i w:val="0"/>
+          <w:color w:val="000000"/>
+          <w:sz w:val="22"/>
+        </w:rPr>
+        <w:t xml:space="preserve">Cryptology </w:t>
+      </w:r>
+    </w:p>
+    <w:p>
+      <w:pPr>
+        <w:autoSpaceDN w:val="0"/>
+        <w:tabs>
+          <w:tab w:pos="722" w:val="left"/>
+        </w:tabs>
+        <w:autoSpaceDE w:val="0"/>
+        <w:widowControl/>
+        <w:spacing w:line="247" w:lineRule="auto" w:before="26" w:after="0"/>
+        <w:ind w:left="362" w:right="0" w:firstLine="0"/>
+        <w:jc w:val="left"/>
+      </w:pPr>
+      <w:r>
+        <w:rPr>
+          <w:rFonts w:ascii="SymbolMT" w:hAnsi="SymbolMT" w:eastAsia="SymbolMT"/>
+          <w:b w:val="0"/>
+          <w:i w:val="0"/>
+          <w:color w:val="000000"/>
+          <w:sz w:val="22"/>
+        </w:rPr>
+        <w:t>•</w:t>
+      </w:r>
+      <w:r>
+        <w:tab/>
+      </w:r>
+      <w:r>
+        <w:rPr>
+          <w:rFonts w:ascii="Calibri" w:hAnsi="Calibri" w:eastAsia="Calibri"/>
+          <w:b w:val="0"/>
+          <w:i w:val="0"/>
+          <w:color w:val="000000"/>
+          <w:sz w:val="22"/>
+        </w:rPr>
+        <w:t xml:space="preserve">Counting is Fun (arrangements and permutations) </w:t>
+      </w:r>
+    </w:p>
+    <w:p>
+      <w:pPr>
+        <w:autoSpaceDN w:val="0"/>
+        <w:tabs>
+          <w:tab w:pos="722" w:val="left"/>
+        </w:tabs>
+        <w:autoSpaceDE w:val="0"/>
+        <w:widowControl/>
+        <w:spacing w:line="247" w:lineRule="auto" w:before="24" w:after="0"/>
+        <w:ind w:left="362" w:right="0" w:firstLine="0"/>
+        <w:jc w:val="left"/>
+      </w:pPr>
+      <w:r>
+        <w:rPr>
+          <w:rFonts w:ascii="SymbolMT" w:hAnsi="SymbolMT" w:eastAsia="SymbolMT"/>
+          <w:b w:val="0"/>
+          <w:i w:val="0"/>
+          <w:color w:val="000000"/>
+          <w:sz w:val="22"/>
+        </w:rPr>
+        <w:t>•</w:t>
+      </w:r>
+      <w:r>
+        <w:tab/>
+      </w:r>
+      <w:r>
+        <w:rPr>
+          <w:rFonts w:ascii="Calibri" w:hAnsi="Calibri" w:eastAsia="Calibri"/>
+          <w:b w:val="0"/>
+          <w:i w:val="0"/>
+          <w:color w:val="000000"/>
+          <w:sz w:val="22"/>
+        </w:rPr>
+        <w:t xml:space="preserve">Proof techniques </w:t>
+      </w:r>
+    </w:p>
+    <w:p>
+      <w:pPr>
+        <w:autoSpaceDN w:val="0"/>
+        <w:tabs>
+          <w:tab w:pos="722" w:val="left"/>
+        </w:tabs>
+        <w:autoSpaceDE w:val="0"/>
+        <w:widowControl/>
+        <w:spacing w:line="245" w:lineRule="auto" w:before="26" w:after="0"/>
+        <w:ind w:left="362" w:right="0" w:firstLine="0"/>
+        <w:jc w:val="left"/>
+      </w:pPr>
+      <w:r>
+        <w:rPr>
+          <w:rFonts w:ascii="SymbolMT" w:hAnsi="SymbolMT" w:eastAsia="SymbolMT"/>
+          <w:b w:val="0"/>
+          <w:i w:val="0"/>
+          <w:color w:val="000000"/>
+          <w:sz w:val="22"/>
+        </w:rPr>
+        <w:t>•</w:t>
+      </w:r>
+      <w:r>
+        <w:tab/>
+      </w:r>
+      <w:r>
+        <w:rPr>
+          <w:rFonts w:ascii="Calibri" w:hAnsi="Calibri" w:eastAsia="Calibri"/>
+          <w:b w:val="0"/>
+          <w:i w:val="0"/>
+          <w:color w:val="000000"/>
+          <w:sz w:val="22"/>
+        </w:rPr>
+        <w:t xml:space="preserve">Algebra matrix analysis </w:t>
+      </w:r>
+    </w:p>
+    <w:p>
+      <w:pPr>
+        <w:autoSpaceDN w:val="0"/>
+        <w:autoSpaceDE w:val="0"/>
+        <w:widowControl/>
+        <w:spacing w:line="197" w:lineRule="auto" w:before="360" w:after="0"/>
+        <w:ind w:left="0" w:right="0" w:firstLine="0"/>
+        <w:jc w:val="left"/>
+      </w:pPr>
+      <w:r>
+        <w:rPr>
+          <w:rFonts w:ascii="Calibri" w:hAnsi="Calibri" w:eastAsia="Calibri"/>
+          <w:b/>
+          <w:i w:val="0"/>
+          <w:color w:val="000000"/>
+          <w:sz w:val="24"/>
+        </w:rPr>
+        <w:t xml:space="preserve">Selection Criteria </w:t>
+      </w:r>
+    </w:p>
+    <w:p>
+      <w:pPr>
+        <w:autoSpaceDN w:val="0"/>
+        <w:autoSpaceDE w:val="0"/>
+        <w:widowControl/>
+        <w:spacing w:line="197" w:lineRule="auto" w:before="72" w:after="0"/>
+        <w:ind w:left="0" w:right="0" w:firstLine="0"/>
+        <w:jc w:val="center"/>
+      </w:pPr>
+      <w:r>
+        <w:rPr>
+          <w:rFonts w:ascii="Calibri" w:hAnsi="Calibri" w:eastAsia="Calibri"/>
+          <w:b w:val="0"/>
+          <w:i w:val="0"/>
+          <w:color w:val="000000"/>
+          <w:sz w:val="22"/>
+        </w:rPr>
+        <w:t xml:space="preserve">Mathematics nominees should have an intense interest in mathematics, be highly inquisitive, and enjoy </w:t>
+      </w:r>
+    </w:p>
+    <w:p>
+      <w:pPr>
+        <w:autoSpaceDN w:val="0"/>
+        <w:autoSpaceDE w:val="0"/>
+        <w:widowControl/>
+        <w:spacing w:line="197" w:lineRule="auto" w:before="68" w:after="0"/>
+        <w:ind w:left="0" w:right="0" w:firstLine="0"/>
+        <w:jc w:val="left"/>
+      </w:pPr>
+      <w:r>
+        <w:rPr>
+          <w:rFonts w:ascii="Calibri" w:hAnsi="Calibri" w:eastAsia="Calibri"/>
+          <w:b w:val="0"/>
+          <w:i w:val="0"/>
+          <w:color w:val="000000"/>
+          <w:sz w:val="22"/>
+        </w:rPr>
+        <w:t xml:space="preserve">learning new mathematical concepts and applications. Students are also expected to, at all times, </w:t>
+      </w:r>
+    </w:p>
+    <w:p>
+      <w:pPr>
+        <w:autoSpaceDN w:val="0"/>
+        <w:autoSpaceDE w:val="0"/>
+        <w:widowControl/>
+        <w:spacing w:line="197" w:lineRule="auto" w:before="72" w:after="0"/>
+        <w:ind w:left="0" w:right="0" w:firstLine="0"/>
+        <w:jc w:val="center"/>
+      </w:pPr>
+      <w:r>
+        <w:rPr>
+          <w:rFonts w:ascii="Calibri" w:hAnsi="Calibri" w:eastAsia="Calibri"/>
+          <w:b w:val="0"/>
+          <w:i w:val="0"/>
+          <w:color w:val="000000"/>
+          <w:sz w:val="22"/>
+        </w:rPr>
+        <w:t xml:space="preserve">demonstrate integrity and respect for others during their participation in the program. This includes full </w:t>
+      </w:r>
+    </w:p>
+    <w:p>
+      <w:pPr>
+        <w:autoSpaceDN w:val="0"/>
+        <w:autoSpaceDE w:val="0"/>
+        <w:widowControl/>
+        <w:spacing w:line="197" w:lineRule="auto" w:before="68" w:after="0"/>
+        <w:ind w:left="0" w:right="0" w:firstLine="0"/>
+        <w:jc w:val="left"/>
+      </w:pPr>
+      <w:r>
+        <w:rPr>
+          <w:rFonts w:ascii="Calibri" w:hAnsi="Calibri" w:eastAsia="Calibri"/>
+          <w:b w:val="0"/>
+          <w:i w:val="0"/>
+          <w:color w:val="000000"/>
+          <w:sz w:val="22"/>
+        </w:rPr>
+        <w:t xml:space="preserve">participation in all aspects of the program and adherence to all rules, regulations, and expectations as </w:t>
+      </w:r>
+    </w:p>
+    <w:p>
+      <w:pPr>
+        <w:autoSpaceDN w:val="0"/>
+        <w:autoSpaceDE w:val="0"/>
+        <w:widowControl/>
+        <w:spacing w:line="197" w:lineRule="auto" w:before="72" w:after="0"/>
+        <w:ind w:left="0" w:right="0" w:firstLine="0"/>
+        <w:jc w:val="left"/>
+      </w:pPr>
+      <w:r>
+        <w:rPr>
+          <w:rFonts w:ascii="Calibri" w:hAnsi="Calibri" w:eastAsia="Calibri"/>
+          <w:b w:val="0"/>
+          <w:i w:val="0"/>
+          <w:color w:val="000000"/>
+          <w:sz w:val="22"/>
+        </w:rPr>
+        <w:t xml:space="preserve">set forth and interpreted by GHP. </w:t>
+      </w:r>
+    </w:p>
+    <w:p>
+      <w:pPr>
+        <w:autoSpaceDN w:val="0"/>
+        <w:autoSpaceDE w:val="0"/>
+        <w:widowControl/>
+        <w:spacing w:line="197" w:lineRule="auto" w:before="546" w:after="0"/>
+        <w:ind w:left="0" w:right="0" w:firstLine="0"/>
+        <w:jc w:val="center"/>
+      </w:pPr>
+      <w:r>
+        <w:rPr>
+          <w:rFonts w:ascii="Calibri" w:hAnsi="Calibri" w:eastAsia="Calibri"/>
+          <w:b w:val="0"/>
+          <w:i w:val="0"/>
+          <w:color w:val="000000"/>
+          <w:sz w:val="22"/>
+        </w:rPr>
+        <w:t xml:space="preserve">Course Descriptions and Selection Criteria </w:t>
+      </w:r>
+    </w:p>
+    <w:p>
+      <w:pPr>
+        <w:autoSpaceDN w:val="0"/>
+        <w:autoSpaceDE w:val="0"/>
+        <w:widowControl/>
+        <w:spacing w:line="197" w:lineRule="auto" w:before="48" w:after="0"/>
+        <w:ind w:left="0" w:right="0" w:firstLine="0"/>
+        <w:jc w:val="center"/>
+      </w:pPr>
+      <w:r>
+        <w:rPr>
+          <w:rFonts w:ascii="Calibri" w:hAnsi="Calibri" w:eastAsia="Calibri"/>
+          <w:b w:val="0"/>
+          <w:i w:val="0"/>
+          <w:color w:val="000000"/>
+          <w:sz w:val="22"/>
+        </w:rPr>
+        <w:t xml:space="preserve">Governor’s Honors Program </w:t>
+      </w:r>
+    </w:p>
+    <w:p>
+      <w:pPr>
+        <w:autoSpaceDN w:val="0"/>
+        <w:autoSpaceDE w:val="0"/>
+        <w:widowControl/>
+        <w:spacing w:line="197" w:lineRule="auto" w:before="48" w:after="0"/>
+        <w:ind w:left="0" w:right="0" w:firstLine="0"/>
+        <w:jc w:val="center"/>
+      </w:pPr>
+      <w:r>
+        <w:rPr>
+          <w:rFonts w:ascii="Calibri" w:hAnsi="Calibri" w:eastAsia="Calibri"/>
+          <w:b w:val="0"/>
+          <w:i w:val="0"/>
+          <w:color w:val="000000"/>
+          <w:sz w:val="22"/>
+        </w:rPr>
+        <w:t xml:space="preserve">Governor’s Office of Student Achievement </w:t>
+      </w:r>
+    </w:p>
+    <w:p>
+      <w:pPr>
+        <w:autoSpaceDN w:val="0"/>
+        <w:autoSpaceDE w:val="0"/>
+        <w:widowControl/>
+        <w:spacing w:line="197" w:lineRule="auto" w:before="46" w:after="0"/>
+        <w:ind w:left="0" w:right="0" w:firstLine="0"/>
+        <w:jc w:val="center"/>
+      </w:pPr>
+      <w:r>
+        <w:rPr>
+          <w:rFonts w:ascii="Calibri" w:hAnsi="Calibri" w:eastAsia="Calibri"/>
+          <w:b w:val="0"/>
+          <w:i w:val="0"/>
+          <w:color w:val="000000"/>
+          <w:sz w:val="22"/>
+        </w:rPr>
+        <w:t xml:space="preserve">(Revised September 2023) </w:t>
+      </w:r>
+    </w:p>
+    <w:p>
+      <w:pPr>
+        <w:autoSpaceDN w:val="0"/>
+        <w:autoSpaceDE w:val="0"/>
+        <w:widowControl/>
+        <w:spacing w:line="197" w:lineRule="auto" w:before="48" w:after="0"/>
+        <w:ind w:left="0" w:right="0" w:firstLine="0"/>
+        <w:jc w:val="center"/>
+      </w:pPr>
+      <w:r>
+        <w:rPr>
+          <w:rFonts w:ascii="Calibri" w:hAnsi="Calibri" w:eastAsia="Calibri"/>
+          <w:b w:val="0"/>
+          <w:i w:val="0"/>
+          <w:color w:val="000000"/>
+          <w:sz w:val="22"/>
+        </w:rPr>
+        <w:t xml:space="preserve">Page </w:t>
+      </w:r>
+      <w:r>
+        <w:rPr>
+          <w:rFonts w:ascii="Calibri" w:hAnsi="Calibri" w:eastAsia="Calibri"/>
+          <w:b/>
+          <w:i w:val="0"/>
+          <w:color w:val="000000"/>
+          <w:sz w:val="22"/>
+        </w:rPr>
+        <w:t>17</w:t>
+      </w:r>
+      <w:r>
+        <w:rPr>
+          <w:rFonts w:ascii="Calibri" w:hAnsi="Calibri" w:eastAsia="Calibri"/>
+          <w:b w:val="0"/>
+          <w:i w:val="0"/>
+          <w:color w:val="000000"/>
+          <w:sz w:val="22"/>
+        </w:rPr>
+        <w:t xml:space="preserve"> of </w:t>
+      </w:r>
+      <w:r>
+        <w:rPr>
+          <w:rFonts w:ascii="Calibri" w:hAnsi="Calibri" w:eastAsia="Calibri"/>
+          <w:b/>
+          <w:i w:val="0"/>
+          <w:color w:val="000000"/>
+          <w:sz w:val="22"/>
+        </w:rPr>
+        <w:t>30</w:t>
       </w:r>
     </w:p>
     <w:sectPr>
-      <w:pgSz w:w="8640" w:h="12960"/>
-      <w:pgMar w:top="176" w:right="1012" w:bottom="134" w:left="360" w:header="720" w:footer="720" w:gutter="0"/>
+      <w:pgSz w:w="12240" w:h="15840"/>
+      <w:pgMar w:top="744" w:right="1440" w:bottom="496" w:left="1440" w:header="720" w:footer="720" w:gutter="0"/>
       <w:cols w:space="720" w:num="1" w:equalWidth="0">
-        <w:col w:w="7268" w:space="0"/>
-        <w:col w:w="6550" w:space="0"/>
+        <w:col w:w="9360" w:space="0"/>
+        <w:col w:w="9406" w:space="0"/>
       </w:cols>
       <w:docGrid w:linePitch="360"/>
     </w:sectPr>

</xml_diff>